<commit_message>
file word và powerpoint
</commit_message>
<xml_diff>
--- a/bin/doc/Thuyettrinhnhom4_JDBC.docx
+++ b/bin/doc/Thuyettrinhnhom4_JDBC.docx
@@ -5123,7 +5123,6 @@
         <w:t xml:space="preserve"> </w:t>
       </w:r>
       <w:proofErr w:type="spellStart"/>
-      <w:proofErr w:type="gramStart"/>
       <w:r>
         <w:rPr>
           <w:lang w:val="en-US"/>
@@ -5135,14 +5134,7 @@
         <w:rPr>
           <w:lang w:val="en-US"/>
         </w:rPr>
-        <w:t>,…</w:t>
-      </w:r>
-      <w:proofErr w:type="gramEnd"/>
-      <w:r>
-        <w:rPr>
-          <w:lang w:val="en-US"/>
-        </w:rPr>
-        <w:t xml:space="preserve"> </w:t>
+        <w:t xml:space="preserve">,… </w:t>
       </w:r>
       <w:proofErr w:type="spellStart"/>
       <w:r>
@@ -7042,7 +7034,6 @@
         <w:t xml:space="preserve"> </w:t>
       </w:r>
       <w:proofErr w:type="spellStart"/>
-      <w:proofErr w:type="gramStart"/>
       <w:r>
         <w:rPr>
           <w:lang w:val="en-US"/>
@@ -7056,7 +7047,6 @@
         </w:rPr>
         <w:t>,…</w:t>
       </w:r>
-      <w:proofErr w:type="gramEnd"/>
     </w:p>
     <w:p>
       <w:pPr>
@@ -7351,7 +7341,6 @@
         <w:t xml:space="preserve"> </w:t>
       </w:r>
       <w:proofErr w:type="spellStart"/>
-      <w:proofErr w:type="gramStart"/>
       <w:r>
         <w:rPr>
           <w:lang w:val="en-US"/>
@@ -7365,7 +7354,6 @@
         </w:rPr>
         <w:t>,…</w:t>
       </w:r>
-      <w:proofErr w:type="gramEnd"/>
     </w:p>
     <w:p>
       <w:pPr>
@@ -7441,14 +7429,7 @@
         <w:rPr>
           <w:lang w:val="en-US"/>
         </w:rPr>
-        <w:t xml:space="preserve"> </w:t>
-      </w:r>
-      <w:proofErr w:type="gramStart"/>
-      <w:r>
-        <w:rPr>
-          <w:lang w:val="en-US"/>
-        </w:rPr>
-        <w:t>data</w:t>
+        <w:t xml:space="preserve"> data</w:t>
       </w:r>
       <w:r>
         <w:rPr>
@@ -7457,7 +7438,6 @@
         <w:t>base ?</w:t>
       </w:r>
       <w:bookmarkEnd w:id="7"/>
-      <w:proofErr w:type="gramEnd"/>
     </w:p>
     <w:p>
       <w:pPr>
@@ -10579,7 +10559,6 @@
         <w:t> </w:t>
       </w:r>
       <w:proofErr w:type="spellStart"/>
-      <w:proofErr w:type="gramStart"/>
       <w:r>
         <w:rPr>
           <w:rFonts w:eastAsia="Times New Roman"/>
@@ -10592,7 +10571,6 @@
         <w:t>java.sql.Driver</w:t>
       </w:r>
       <w:proofErr w:type="spellEnd"/>
-      <w:proofErr w:type="gramEnd"/>
       <w:r>
         <w:rPr>
           <w:rFonts w:eastAsia="Times New Roman"/>
@@ -11179,7 +11157,6 @@
         <w:t xml:space="preserve"> Interface </w:t>
       </w:r>
       <w:proofErr w:type="spellStart"/>
-      <w:proofErr w:type="gramStart"/>
       <w:r>
         <w:rPr>
           <w:rFonts w:eastAsia="Times New Roman"/>
@@ -11192,7 +11169,6 @@
         <w:t>java.sql.Driver</w:t>
       </w:r>
       <w:proofErr w:type="spellEnd"/>
-      <w:proofErr w:type="gramEnd"/>
       <w:r>
         <w:rPr>
           <w:rFonts w:eastAsia="Times New Roman"/>
@@ -11266,7 +11242,6 @@
         </w:rPr>
       </w:pPr>
       <w:proofErr w:type="spellStart"/>
-      <w:proofErr w:type="gramStart"/>
       <w:r>
         <w:rPr>
           <w:rFonts w:eastAsia="Times New Roman"/>
@@ -11277,7 +11252,6 @@
         <w:t>java.sql.DriverManager</w:t>
       </w:r>
       <w:proofErr w:type="spellEnd"/>
-      <w:proofErr w:type="gramEnd"/>
       <w:r>
         <w:rPr>
           <w:rFonts w:eastAsia="Times New Roman"/>
@@ -15874,7 +15848,6 @@
         <w:t xml:space="preserve">1. public static void </w:t>
       </w:r>
       <w:proofErr w:type="spellStart"/>
-      <w:proofErr w:type="gramStart"/>
       <w:r>
         <w:rPr>
           <w:color w:val="FF0000"/>
@@ -15888,15 +15861,7 @@
           <w:color w:val="FF0000"/>
           <w:lang w:val="en-US"/>
         </w:rPr>
-        <w:t>(</w:t>
-      </w:r>
-      <w:proofErr w:type="gramEnd"/>
-      <w:r>
-        <w:rPr>
-          <w:color w:val="FF0000"/>
-          <w:lang w:val="en-US"/>
-        </w:rPr>
-        <w:t xml:space="preserve">Driver driver) throws </w:t>
+        <w:t xml:space="preserve">(Driver driver) throws </w:t>
       </w:r>
       <w:proofErr w:type="spellStart"/>
       <w:r>
@@ -16124,7 +16089,6 @@
         <w:t xml:space="preserve">2. public static void </w:t>
       </w:r>
       <w:proofErr w:type="spellStart"/>
-      <w:proofErr w:type="gramStart"/>
       <w:r>
         <w:rPr>
           <w:color w:val="FF0000"/>
@@ -16138,15 +16102,7 @@
           <w:color w:val="FF0000"/>
           <w:lang w:val="en-US"/>
         </w:rPr>
-        <w:t>(</w:t>
-      </w:r>
-      <w:proofErr w:type="gramEnd"/>
-      <w:r>
-        <w:rPr>
-          <w:color w:val="FF0000"/>
-          <w:lang w:val="en-US"/>
-        </w:rPr>
-        <w:t>Driver driver)</w:t>
+        <w:t>(Driver driver)</w:t>
       </w:r>
     </w:p>
     <w:p>
@@ -16421,7 +16377,6 @@
         <w:t xml:space="preserve">3. public static Connection </w:t>
       </w:r>
       <w:proofErr w:type="spellStart"/>
-      <w:proofErr w:type="gramStart"/>
       <w:r>
         <w:rPr>
           <w:color w:val="FF0000"/>
@@ -16435,15 +16390,7 @@
           <w:color w:val="FF0000"/>
           <w:lang w:val="en-US"/>
         </w:rPr>
-        <w:t>(</w:t>
-      </w:r>
-      <w:proofErr w:type="gramEnd"/>
-      <w:r>
-        <w:rPr>
-          <w:color w:val="FF0000"/>
-          <w:lang w:val="en-US"/>
-        </w:rPr>
-        <w:t xml:space="preserve">String </w:t>
+        <w:t xml:space="preserve">(String </w:t>
       </w:r>
       <w:proofErr w:type="spellStart"/>
       <w:r>
@@ -16693,7 +16640,6 @@
         <w:t xml:space="preserve">4. public static Connection </w:t>
       </w:r>
       <w:proofErr w:type="spellStart"/>
-      <w:proofErr w:type="gramStart"/>
       <w:r>
         <w:rPr>
           <w:color w:val="FF0000"/>
@@ -16707,15 +16653,7 @@
           <w:color w:val="FF0000"/>
           <w:lang w:val="en-US"/>
         </w:rPr>
-        <w:t>(</w:t>
-      </w:r>
-      <w:proofErr w:type="gramEnd"/>
-      <w:r>
-        <w:rPr>
-          <w:color w:val="FF0000"/>
-          <w:lang w:val="en-US"/>
-        </w:rPr>
-        <w:t xml:space="preserve">String </w:t>
+        <w:t xml:space="preserve">(String </w:t>
       </w:r>
       <w:proofErr w:type="spellStart"/>
       <w:r>
@@ -17000,7 +16938,6 @@
         <w:t xml:space="preserve">5. public static void </w:t>
       </w:r>
       <w:proofErr w:type="spellStart"/>
-      <w:proofErr w:type="gramStart"/>
       <w:r>
         <w:rPr>
           <w:color w:val="FF0000"/>
@@ -17014,15 +16951,7 @@
           <w:color w:val="FF0000"/>
           <w:lang w:val="en-US"/>
         </w:rPr>
-        <w:t>(</w:t>
-      </w:r>
-      <w:proofErr w:type="gramEnd"/>
-      <w:r>
-        <w:rPr>
-          <w:color w:val="FF0000"/>
-          <w:lang w:val="en-US"/>
-        </w:rPr>
-        <w:t>int second)</w:t>
+        <w:t>(int second)</w:t>
       </w:r>
     </w:p>
     <w:p>
@@ -17382,7 +17311,6 @@
         <w:t xml:space="preserve">6. public static int </w:t>
       </w:r>
       <w:proofErr w:type="spellStart"/>
-      <w:proofErr w:type="gramStart"/>
       <w:r>
         <w:rPr>
           <w:color w:val="FF0000"/>
@@ -17396,15 +17324,7 @@
           <w:color w:val="FF0000"/>
           <w:lang w:val="en-US"/>
         </w:rPr>
-        <w:t>(</w:t>
-      </w:r>
-      <w:proofErr w:type="gramEnd"/>
-      <w:r>
-        <w:rPr>
-          <w:color w:val="FF0000"/>
-          <w:lang w:val="en-US"/>
-        </w:rPr>
-        <w:t>)</w:t>
+        <w:t>()</w:t>
       </w:r>
     </w:p>
     <w:p>
@@ -18574,6 +18494,31 @@
     <w:p>
       <w:pPr>
         <w:jc w:val="left"/>
+        <w:outlineLvl w:val="2"/>
+        <w:rPr>
+          <w:szCs w:val="28"/>
+          <w:lang w:val="en-US"/>
+        </w:rPr>
+      </w:pPr>
+      <w:r>
+        <w:rPr>
+          <w:szCs w:val="28"/>
+        </w:rPr>
+        <w:t>ResultSet là một bảng dữ liệu mà biểu diễn tập kết quả từ cơ sở dữ liệu mà được trả về bởi các lệnh SQL. </w:t>
+      </w:r>
+    </w:p>
+    <w:p>
+      <w:pPr>
+        <w:jc w:val="left"/>
+        <w:outlineLvl w:val="2"/>
+        <w:rPr>
+          <w:szCs w:val="28"/>
+        </w:rPr>
+      </w:pPr>
+    </w:p>
+    <w:p>
+      <w:pPr>
+        <w:jc w:val="left"/>
         <w:rPr>
           <w:color w:val="FF0000"/>
           <w:szCs w:val="28"/>
@@ -18630,7 +18575,6 @@
         <w:t xml:space="preserve">1. public void </w:t>
       </w:r>
       <w:proofErr w:type="spellStart"/>
-      <w:proofErr w:type="gramStart"/>
       <w:r>
         <w:rPr>
           <w:rFonts w:asciiTheme="majorHAnsi" w:hAnsiTheme="majorHAnsi" w:cstheme="majorHAnsi"/>
@@ -18648,17 +18592,7 @@
           <w:sz w:val="28"/>
           <w:szCs w:val="28"/>
         </w:rPr>
-        <w:t>(</w:t>
-      </w:r>
-      <w:proofErr w:type="gramEnd"/>
-      <w:r>
-        <w:rPr>
-          <w:rFonts w:asciiTheme="majorHAnsi" w:hAnsiTheme="majorHAnsi" w:cstheme="majorHAnsi"/>
-          <w:color w:val="FF0000"/>
-          <w:sz w:val="28"/>
-          <w:szCs w:val="28"/>
-        </w:rPr>
-        <w:t xml:space="preserve">) throws </w:t>
+        <w:t xml:space="preserve">() throws </w:t>
       </w:r>
       <w:proofErr w:type="spellStart"/>
       <w:r>
@@ -18858,7 +18792,6 @@
         <w:t xml:space="preserve">2. public void </w:t>
       </w:r>
       <w:proofErr w:type="spellStart"/>
-      <w:proofErr w:type="gramStart"/>
       <w:r>
         <w:rPr>
           <w:rFonts w:asciiTheme="majorHAnsi" w:hAnsiTheme="majorHAnsi" w:cstheme="majorHAnsi"/>
@@ -18876,17 +18809,7 @@
           <w:sz w:val="28"/>
           <w:szCs w:val="28"/>
         </w:rPr>
-        <w:t>(</w:t>
-      </w:r>
-      <w:proofErr w:type="gramEnd"/>
-      <w:r>
-        <w:rPr>
-          <w:rFonts w:asciiTheme="majorHAnsi" w:hAnsiTheme="majorHAnsi" w:cstheme="majorHAnsi"/>
-          <w:color w:val="FF0000"/>
-          <w:sz w:val="28"/>
-          <w:szCs w:val="28"/>
-        </w:rPr>
-        <w:t xml:space="preserve">) throws </w:t>
+        <w:t xml:space="preserve">() throws </w:t>
       </w:r>
       <w:proofErr w:type="spellStart"/>
       <w:r>
@@ -19103,27 +19026,7 @@
           <w:sz w:val="28"/>
           <w:szCs w:val="28"/>
         </w:rPr>
-        <w:t xml:space="preserve"> </w:t>
-      </w:r>
-      <w:proofErr w:type="gramStart"/>
-      <w:r>
-        <w:rPr>
-          <w:rFonts w:asciiTheme="majorHAnsi" w:hAnsiTheme="majorHAnsi" w:cstheme="majorHAnsi"/>
-          <w:color w:val="FF0000"/>
-          <w:sz w:val="28"/>
-          <w:szCs w:val="28"/>
-        </w:rPr>
-        <w:t>first(</w:t>
-      </w:r>
-      <w:proofErr w:type="gramEnd"/>
-      <w:r>
-        <w:rPr>
-          <w:rFonts w:asciiTheme="majorHAnsi" w:hAnsiTheme="majorHAnsi" w:cstheme="majorHAnsi"/>
-          <w:color w:val="FF0000"/>
-          <w:sz w:val="28"/>
-          <w:szCs w:val="28"/>
-        </w:rPr>
-        <w:t xml:space="preserve">) throws </w:t>
+        <w:t xml:space="preserve"> first() throws </w:t>
       </w:r>
       <w:proofErr w:type="spellStart"/>
       <w:r>
@@ -19157,6 +19060,7 @@
           <w:sz w:val="28"/>
           <w:szCs w:val="28"/>
         </w:rPr>
+        <w:lastRenderedPageBreak/>
         <w:t xml:space="preserve">Di </w:t>
       </w:r>
       <w:proofErr w:type="spellStart"/>
@@ -19300,27 +19204,7 @@
           <w:sz w:val="28"/>
           <w:szCs w:val="28"/>
         </w:rPr>
-        <w:t xml:space="preserve">4. public void </w:t>
-      </w:r>
-      <w:proofErr w:type="gramStart"/>
-      <w:r>
-        <w:rPr>
-          <w:rFonts w:asciiTheme="majorHAnsi" w:hAnsiTheme="majorHAnsi" w:cstheme="majorHAnsi"/>
-          <w:color w:val="FF0000"/>
-          <w:sz w:val="28"/>
-          <w:szCs w:val="28"/>
-        </w:rPr>
-        <w:t>last(</w:t>
-      </w:r>
-      <w:proofErr w:type="gramEnd"/>
-      <w:r>
-        <w:rPr>
-          <w:rFonts w:asciiTheme="majorHAnsi" w:hAnsiTheme="majorHAnsi" w:cstheme="majorHAnsi"/>
-          <w:color w:val="FF0000"/>
-          <w:sz w:val="28"/>
-          <w:szCs w:val="28"/>
-        </w:rPr>
-        <w:t xml:space="preserve">) throws </w:t>
+        <w:t xml:space="preserve">4. public void last() throws </w:t>
       </w:r>
       <w:proofErr w:type="spellStart"/>
       <w:r>
@@ -19354,7 +19238,6 @@
           <w:sz w:val="28"/>
           <w:szCs w:val="28"/>
         </w:rPr>
-        <w:lastRenderedPageBreak/>
         <w:t xml:space="preserve">Di </w:t>
       </w:r>
       <w:proofErr w:type="spellStart"/>
@@ -19518,27 +19401,7 @@
           <w:sz w:val="28"/>
           <w:szCs w:val="28"/>
         </w:rPr>
-        <w:t xml:space="preserve"> </w:t>
-      </w:r>
-      <w:proofErr w:type="gramStart"/>
-      <w:r>
-        <w:rPr>
-          <w:rFonts w:asciiTheme="majorHAnsi" w:hAnsiTheme="majorHAnsi" w:cstheme="majorHAnsi"/>
-          <w:color w:val="FF0000"/>
-          <w:sz w:val="28"/>
-          <w:szCs w:val="28"/>
-        </w:rPr>
-        <w:t>absolute(</w:t>
-      </w:r>
-      <w:proofErr w:type="gramEnd"/>
-      <w:r>
-        <w:rPr>
-          <w:rFonts w:asciiTheme="majorHAnsi" w:hAnsiTheme="majorHAnsi" w:cstheme="majorHAnsi"/>
-          <w:color w:val="FF0000"/>
-          <w:sz w:val="28"/>
-          <w:szCs w:val="28"/>
-        </w:rPr>
-        <w:t xml:space="preserve">int row) throws </w:t>
+        <w:t xml:space="preserve"> absolute(int row) throws </w:t>
       </w:r>
       <w:proofErr w:type="spellStart"/>
       <w:r>
@@ -19735,27 +19598,7 @@
           <w:sz w:val="28"/>
           <w:szCs w:val="28"/>
         </w:rPr>
-        <w:t xml:space="preserve"> </w:t>
-      </w:r>
-      <w:proofErr w:type="gramStart"/>
-      <w:r>
-        <w:rPr>
-          <w:rFonts w:asciiTheme="majorHAnsi" w:hAnsiTheme="majorHAnsi" w:cstheme="majorHAnsi"/>
-          <w:color w:val="FF0000"/>
-          <w:sz w:val="28"/>
-          <w:szCs w:val="28"/>
-        </w:rPr>
-        <w:t>relative(</w:t>
-      </w:r>
-      <w:proofErr w:type="gramEnd"/>
-      <w:r>
-        <w:rPr>
-          <w:rFonts w:asciiTheme="majorHAnsi" w:hAnsiTheme="majorHAnsi" w:cstheme="majorHAnsi"/>
-          <w:color w:val="FF0000"/>
-          <w:sz w:val="28"/>
-          <w:szCs w:val="28"/>
-        </w:rPr>
-        <w:t xml:space="preserve">int row) throws </w:t>
+        <w:t xml:space="preserve"> relative(int row) throws </w:t>
       </w:r>
       <w:proofErr w:type="spellStart"/>
       <w:r>
@@ -20132,27 +19975,7 @@
           <w:sz w:val="28"/>
           <w:szCs w:val="28"/>
         </w:rPr>
-        <w:t xml:space="preserve"> </w:t>
-      </w:r>
-      <w:proofErr w:type="gramStart"/>
-      <w:r>
-        <w:rPr>
-          <w:rFonts w:asciiTheme="majorHAnsi" w:hAnsiTheme="majorHAnsi" w:cstheme="majorHAnsi"/>
-          <w:color w:val="FF0000"/>
-          <w:sz w:val="28"/>
-          <w:szCs w:val="28"/>
-        </w:rPr>
-        <w:t>previous(</w:t>
-      </w:r>
-      <w:proofErr w:type="gramEnd"/>
-      <w:r>
-        <w:rPr>
-          <w:rFonts w:asciiTheme="majorHAnsi" w:hAnsiTheme="majorHAnsi" w:cstheme="majorHAnsi"/>
-          <w:color w:val="FF0000"/>
-          <w:sz w:val="28"/>
-          <w:szCs w:val="28"/>
-        </w:rPr>
-        <w:t xml:space="preserve">) throws </w:t>
+        <w:t xml:space="preserve"> previous() throws </w:t>
       </w:r>
       <w:proofErr w:type="spellStart"/>
       <w:r>
@@ -20529,27 +20352,7 @@
           <w:sz w:val="28"/>
           <w:szCs w:val="28"/>
         </w:rPr>
-        <w:t xml:space="preserve"> </w:t>
-      </w:r>
-      <w:proofErr w:type="gramStart"/>
-      <w:r>
-        <w:rPr>
-          <w:rFonts w:asciiTheme="majorHAnsi" w:hAnsiTheme="majorHAnsi" w:cstheme="majorHAnsi"/>
-          <w:color w:val="FF0000"/>
-          <w:sz w:val="28"/>
-          <w:szCs w:val="28"/>
-        </w:rPr>
-        <w:t>next(</w:t>
-      </w:r>
-      <w:proofErr w:type="gramEnd"/>
-      <w:r>
-        <w:rPr>
-          <w:rFonts w:asciiTheme="majorHAnsi" w:hAnsiTheme="majorHAnsi" w:cstheme="majorHAnsi"/>
-          <w:color w:val="FF0000"/>
-          <w:sz w:val="28"/>
-          <w:szCs w:val="28"/>
-        </w:rPr>
-        <w:t xml:space="preserve">) throws </w:t>
+        <w:t xml:space="preserve"> next() throws </w:t>
       </w:r>
       <w:proofErr w:type="spellStart"/>
       <w:r>
@@ -20920,7 +20723,6 @@
         <w:t xml:space="preserve">9. public int </w:t>
       </w:r>
       <w:proofErr w:type="spellStart"/>
-      <w:proofErr w:type="gramStart"/>
       <w:r>
         <w:rPr>
           <w:rFonts w:asciiTheme="majorHAnsi" w:hAnsiTheme="majorHAnsi" w:cstheme="majorHAnsi"/>
@@ -20938,17 +20740,7 @@
           <w:sz w:val="28"/>
           <w:szCs w:val="28"/>
         </w:rPr>
-        <w:t>(</w:t>
-      </w:r>
-      <w:proofErr w:type="gramEnd"/>
-      <w:r>
-        <w:rPr>
-          <w:rFonts w:asciiTheme="majorHAnsi" w:hAnsiTheme="majorHAnsi" w:cstheme="majorHAnsi"/>
-          <w:color w:val="FF0000"/>
-          <w:sz w:val="28"/>
-          <w:szCs w:val="28"/>
-        </w:rPr>
-        <w:t xml:space="preserve">) throws </w:t>
+        <w:t xml:space="preserve">() throws </w:t>
       </w:r>
       <w:proofErr w:type="spellStart"/>
       <w:r>
@@ -21179,7 +20971,6 @@
         <w:t xml:space="preserve">10. public void </w:t>
       </w:r>
       <w:proofErr w:type="spellStart"/>
-      <w:proofErr w:type="gramStart"/>
       <w:r>
         <w:rPr>
           <w:rFonts w:asciiTheme="majorHAnsi" w:hAnsiTheme="majorHAnsi" w:cstheme="majorHAnsi"/>
@@ -21197,17 +20988,7 @@
           <w:sz w:val="28"/>
           <w:szCs w:val="28"/>
         </w:rPr>
-        <w:t>(</w:t>
-      </w:r>
-      <w:proofErr w:type="gramEnd"/>
-      <w:r>
-        <w:rPr>
-          <w:rFonts w:asciiTheme="majorHAnsi" w:hAnsiTheme="majorHAnsi" w:cstheme="majorHAnsi"/>
-          <w:color w:val="FF0000"/>
-          <w:sz w:val="28"/>
-          <w:szCs w:val="28"/>
-        </w:rPr>
-        <w:t xml:space="preserve">) throws </w:t>
+        <w:t xml:space="preserve">() throws </w:t>
       </w:r>
       <w:proofErr w:type="spellStart"/>
       <w:r>
@@ -22467,7 +22248,6 @@
         <w:t xml:space="preserve">1. public int </w:t>
       </w:r>
       <w:proofErr w:type="spellStart"/>
-      <w:proofErr w:type="gramStart"/>
       <w:r>
         <w:rPr>
           <w:rFonts w:eastAsia="Times New Roman"/>
@@ -22485,17 +22265,7 @@
           <w:szCs w:val="28"/>
           <w:lang w:val="en-US"/>
         </w:rPr>
-        <w:t>(</w:t>
-      </w:r>
-      <w:proofErr w:type="gramEnd"/>
-      <w:r>
-        <w:rPr>
-          <w:rFonts w:eastAsia="Times New Roman"/>
-          <w:color w:val="FF0000"/>
-          <w:szCs w:val="28"/>
-          <w:lang w:val="en-US"/>
-        </w:rPr>
-        <w:t xml:space="preserve">int </w:t>
+        <w:t xml:space="preserve">(int </w:t>
       </w:r>
       <w:proofErr w:type="spellStart"/>
       <w:r>
@@ -22913,7 +22683,6 @@
         <w:t xml:space="preserve">2. public int </w:t>
       </w:r>
       <w:proofErr w:type="spellStart"/>
-      <w:proofErr w:type="gramStart"/>
       <w:r>
         <w:rPr>
           <w:rFonts w:eastAsia="Times New Roman"/>
@@ -22931,17 +22700,7 @@
           <w:szCs w:val="28"/>
           <w:lang w:val="en-US"/>
         </w:rPr>
-        <w:t>(</w:t>
-      </w:r>
-      <w:proofErr w:type="gramEnd"/>
-      <w:r>
-        <w:rPr>
-          <w:rFonts w:eastAsia="Times New Roman"/>
-          <w:color w:val="FF0000"/>
-          <w:szCs w:val="28"/>
-          <w:lang w:val="en-US"/>
-        </w:rPr>
-        <w:t xml:space="preserve">String </w:t>
+        <w:t xml:space="preserve">(String </w:t>
       </w:r>
       <w:proofErr w:type="spellStart"/>
       <w:r>
@@ -23339,7 +23098,6 @@
         <w:t xml:space="preserve">3. public String </w:t>
       </w:r>
       <w:proofErr w:type="spellStart"/>
-      <w:proofErr w:type="gramStart"/>
       <w:r>
         <w:rPr>
           <w:rFonts w:eastAsia="Times New Roman"/>
@@ -23357,17 +23115,7 @@
           <w:szCs w:val="28"/>
           <w:lang w:val="en-US"/>
         </w:rPr>
-        <w:t>(</w:t>
-      </w:r>
-      <w:proofErr w:type="gramEnd"/>
-      <w:r>
-        <w:rPr>
-          <w:rFonts w:eastAsia="Times New Roman"/>
-          <w:color w:val="FF0000"/>
-          <w:szCs w:val="28"/>
-          <w:lang w:val="en-US"/>
-        </w:rPr>
-        <w:t xml:space="preserve">int </w:t>
+        <w:t xml:space="preserve">(int </w:t>
       </w:r>
       <w:proofErr w:type="spellStart"/>
       <w:r>
@@ -23410,6 +23158,7 @@
           <w:szCs w:val="28"/>
           <w:lang w:val="en-US"/>
         </w:rPr>
+        <w:lastRenderedPageBreak/>
         <w:t>Trả</w:t>
       </w:r>
       <w:proofErr w:type="spellEnd"/>
@@ -23745,7 +23494,6 @@
         <w:t xml:space="preserve">4. public String </w:t>
       </w:r>
       <w:proofErr w:type="spellStart"/>
-      <w:proofErr w:type="gramStart"/>
       <w:r>
         <w:rPr>
           <w:rFonts w:eastAsia="Times New Roman"/>
@@ -23763,17 +23511,7 @@
           <w:szCs w:val="28"/>
           <w:lang w:val="en-US"/>
         </w:rPr>
-        <w:t>(</w:t>
-      </w:r>
-      <w:proofErr w:type="gramEnd"/>
-      <w:r>
-        <w:rPr>
-          <w:rFonts w:eastAsia="Times New Roman"/>
-          <w:color w:val="FF0000"/>
-          <w:szCs w:val="28"/>
-          <w:lang w:val="en-US"/>
-        </w:rPr>
-        <w:t xml:space="preserve">String </w:t>
+        <w:t xml:space="preserve">(String </w:t>
       </w:r>
       <w:proofErr w:type="spellStart"/>
       <w:r>
@@ -23816,7 +23554,6 @@
           <w:szCs w:val="28"/>
           <w:lang w:val="en-US"/>
         </w:rPr>
-        <w:lastRenderedPageBreak/>
         <w:t>Trả</w:t>
       </w:r>
       <w:proofErr w:type="spellEnd"/>
@@ -24132,7 +23869,6 @@
         <w:t xml:space="preserve">5. public Array </w:t>
       </w:r>
       <w:proofErr w:type="spellStart"/>
-      <w:proofErr w:type="gramStart"/>
       <w:r>
         <w:rPr>
           <w:rFonts w:eastAsia="Times New Roman"/>
@@ -24150,17 +23886,7 @@
           <w:szCs w:val="28"/>
           <w:lang w:val="en-US"/>
         </w:rPr>
-        <w:t>(</w:t>
-      </w:r>
-      <w:proofErr w:type="gramEnd"/>
-      <w:r>
-        <w:rPr>
-          <w:rFonts w:eastAsia="Times New Roman"/>
-          <w:color w:val="FF0000"/>
-          <w:szCs w:val="28"/>
-          <w:lang w:val="en-US"/>
-        </w:rPr>
-        <w:t xml:space="preserve">int </w:t>
+        <w:t xml:space="preserve">(int </w:t>
       </w:r>
       <w:proofErr w:type="spellStart"/>
       <w:r>
@@ -24578,7 +24304,6 @@
         <w:t xml:space="preserve">6. public Array </w:t>
       </w:r>
       <w:proofErr w:type="spellStart"/>
-      <w:proofErr w:type="gramStart"/>
       <w:r>
         <w:rPr>
           <w:rFonts w:eastAsia="Times New Roman"/>
@@ -24596,17 +24321,7 @@
           <w:szCs w:val="28"/>
           <w:lang w:val="en-US"/>
         </w:rPr>
-        <w:t>(</w:t>
-      </w:r>
-      <w:proofErr w:type="gramEnd"/>
-      <w:r>
-        <w:rPr>
-          <w:rFonts w:eastAsia="Times New Roman"/>
-          <w:color w:val="FF0000"/>
-          <w:szCs w:val="28"/>
-          <w:lang w:val="en-US"/>
-        </w:rPr>
-        <w:t xml:space="preserve">int </w:t>
+        <w:t xml:space="preserve">(int </w:t>
       </w:r>
       <w:proofErr w:type="spellStart"/>
       <w:r>
@@ -25476,7 +25191,6 @@
         <w:t xml:space="preserve">1. public void </w:t>
       </w:r>
       <w:proofErr w:type="spellStart"/>
-      <w:proofErr w:type="gramStart"/>
       <w:r>
         <w:rPr>
           <w:rFonts w:eastAsia="Times New Roman"/>
@@ -25494,17 +25208,7 @@
           <w:szCs w:val="28"/>
           <w:lang w:val="en-US"/>
         </w:rPr>
-        <w:t>(</w:t>
-      </w:r>
-      <w:proofErr w:type="gramEnd"/>
-      <w:r>
-        <w:rPr>
-          <w:rFonts w:eastAsia="Times New Roman"/>
-          <w:color w:val="FF0000"/>
-          <w:szCs w:val="28"/>
-          <w:lang w:val="en-US"/>
-        </w:rPr>
-        <w:t xml:space="preserve">int </w:t>
+        <w:t xml:space="preserve">(int </w:t>
       </w:r>
       <w:proofErr w:type="spellStart"/>
       <w:r>
@@ -25973,7 +25677,6 @@
         <w:t xml:space="preserve">2. public void </w:t>
       </w:r>
       <w:proofErr w:type="spellStart"/>
-      <w:proofErr w:type="gramStart"/>
       <w:r>
         <w:rPr>
           <w:rFonts w:eastAsia="Times New Roman"/>
@@ -25991,17 +25694,7 @@
           <w:szCs w:val="28"/>
           <w:lang w:val="en-US"/>
         </w:rPr>
-        <w:t>(</w:t>
-      </w:r>
-      <w:proofErr w:type="gramEnd"/>
-      <w:r>
-        <w:rPr>
-          <w:rFonts w:eastAsia="Times New Roman"/>
-          <w:color w:val="FF0000"/>
-          <w:szCs w:val="28"/>
-          <w:lang w:val="en-US"/>
-        </w:rPr>
-        <w:t xml:space="preserve">int </w:t>
+        <w:t xml:space="preserve">(int </w:t>
       </w:r>
       <w:proofErr w:type="spellStart"/>
       <w:r>
@@ -26510,7 +26203,6 @@
         <w:t xml:space="preserve">3. public void </w:t>
       </w:r>
       <w:proofErr w:type="spellStart"/>
-      <w:proofErr w:type="gramStart"/>
       <w:r>
         <w:rPr>
           <w:rFonts w:eastAsia="Times New Roman"/>
@@ -26528,17 +26220,7 @@
           <w:szCs w:val="28"/>
           <w:lang w:val="en-US"/>
         </w:rPr>
-        <w:t>(</w:t>
-      </w:r>
-      <w:proofErr w:type="gramEnd"/>
-      <w:r>
-        <w:rPr>
-          <w:rFonts w:eastAsia="Times New Roman"/>
-          <w:color w:val="FF0000"/>
-          <w:szCs w:val="28"/>
-          <w:lang w:val="en-US"/>
-        </w:rPr>
-        <w:t xml:space="preserve">int </w:t>
+        <w:t xml:space="preserve">(int </w:t>
       </w:r>
       <w:proofErr w:type="spellStart"/>
       <w:r>
@@ -27027,7 +26709,6 @@
         <w:t xml:space="preserve">4. public void </w:t>
       </w:r>
       <w:proofErr w:type="spellStart"/>
-      <w:proofErr w:type="gramStart"/>
       <w:r>
         <w:rPr>
           <w:rFonts w:eastAsia="Times New Roman"/>
@@ -27045,17 +26726,7 @@
           <w:szCs w:val="28"/>
           <w:lang w:val="en-US"/>
         </w:rPr>
-        <w:t>(</w:t>
-      </w:r>
-      <w:proofErr w:type="gramEnd"/>
-      <w:r>
-        <w:rPr>
-          <w:rFonts w:eastAsia="Times New Roman"/>
-          <w:color w:val="FF0000"/>
-          <w:szCs w:val="28"/>
-          <w:lang w:val="en-US"/>
-        </w:rPr>
-        <w:t xml:space="preserve">int </w:t>
+        <w:t xml:space="preserve">(int </w:t>
       </w:r>
       <w:proofErr w:type="spellStart"/>
       <w:r>
@@ -27768,7 +27439,7 @@
         <v:path o:extrusionok="f" gradientshapeok="t" o:connecttype="rect"/>
         <o:lock v:ext="edit" aspectratio="t"/>
       </v:shapetype>
-      <v:shape id="_x0000_i1075" type="#_x0000_t75" style="width:11.25pt;height:11.25pt" o:bullet="t">
+      <v:shape id="_x0000_i1070" type="#_x0000_t75" style="width:11.25pt;height:11.25pt" o:bullet="t">
         <v:imagedata r:id="rId1" o:title="msoBCCC"/>
       </v:shape>
     </w:pict>
@@ -30580,7 +30251,6 @@
   <w:style w:type="character" w:default="1" w:styleId="DefaultParagraphFont">
     <w:name w:val="Default Paragraph Font"/>
     <w:uiPriority w:val="1"/>
-    <w:semiHidden/>
     <w:unhideWhenUsed/>
   </w:style>
   <w:style w:type="table" w:default="1" w:styleId="TableNormal">

</xml_diff>